<commit_message>
1 image was in the wrong place. Last task updated
</commit_message>
<xml_diff>
--- a/Exercixe_2/Data Mining Lab.docx
+++ b/Exercixe_2/Data Mining Lab.docx
@@ -294,11 +294,6 @@
           <w:rStyle w:val="a4"/>
         </w:rPr>
         <w:br/>
-      </w:r>
-      <w:r>
-        <w:rPr>
-          <w:rStyle w:val="a4"/>
-        </w:rPr>
         <w:t xml:space="preserve">a &lt;- </w:t>
       </w:r>
       <w:proofErr w:type="spellStart"/>
@@ -329,6 +324,9 @@
         <w:br/>
       </w:r>
       <w:r>
+        <w:rPr>
+          <w:noProof/>
+        </w:rPr>
         <w:drawing>
           <wp:inline distT="0" distB="0" distL="0" distR="0" wp14:anchorId="7714625C" wp14:editId="3D7A6699">
             <wp:extent cx="1929852" cy="1879288"/>
@@ -379,24 +377,15 @@
         <w:rPr>
           <w:rStyle w:val="a4"/>
         </w:rPr>
-        <w:t>e, breaks=5</w:t>
-      </w:r>
-      <w:r>
-        <w:rPr>
-          <w:rStyle w:val="a4"/>
-        </w:rPr>
-        <w:t>0</w:t>
-      </w:r>
-      <w:r>
-        <w:rPr>
-          <w:rStyle w:val="a4"/>
-        </w:rPr>
-        <w:t>)</w:t>
+        <w:t>e, breaks=50)</w:t>
       </w:r>
       <w:r>
         <w:br/>
       </w:r>
       <w:r>
+        <w:rPr>
+          <w:noProof/>
+        </w:rPr>
         <w:drawing>
           <wp:inline distT="0" distB="0" distL="0" distR="0" wp14:anchorId="580AFAD0" wp14:editId="6E41F1E8">
             <wp:extent cx="1895288" cy="1845630"/>
@@ -464,6 +453,9 @@
         <w:br/>
       </w:r>
       <w:r>
+        <w:rPr>
+          <w:noProof/>
+        </w:rPr>
         <w:drawing>
           <wp:inline distT="0" distB="0" distL="0" distR="0" wp14:anchorId="5EB2F970" wp14:editId="58D7C993">
             <wp:extent cx="1879288" cy="1830049"/>
@@ -532,6 +524,9 @@
         <w:br/>
       </w:r>
       <w:r>
+        <w:rPr>
+          <w:noProof/>
+        </w:rPr>
         <w:drawing>
           <wp:inline distT="0" distB="0" distL="0" distR="0" wp14:anchorId="64FD867C" wp14:editId="5B6B94D8">
             <wp:extent cx="2315902" cy="2255146"/>
@@ -600,6 +595,9 @@
         <w:br/>
       </w:r>
       <w:r>
+        <w:rPr>
+          <w:noProof/>
+        </w:rPr>
         <w:drawing>
           <wp:inline distT="0" distB="0" distL="0" distR="0" wp14:anchorId="745C56ED" wp14:editId="0EBE81B9">
             <wp:extent cx="1884898" cy="1835448"/>
@@ -683,6 +681,9 @@
         <w:t xml:space="preserve"> </w:t>
       </w:r>
       <w:r>
+        <w:rPr>
+          <w:noProof/>
+        </w:rPr>
         <w:drawing>
           <wp:inline distT="0" distB="0" distL="0" distR="0" wp14:anchorId="539A353B" wp14:editId="7D9ADDED">
             <wp:extent cx="2501978" cy="2436338"/>
@@ -831,6 +832,7 @@
       <w:r>
         <w:rPr>
           <w:rStyle w:val="a4"/>
+          <w:noProof/>
         </w:rPr>
         <w:drawing>
           <wp:anchor distT="0" distB="0" distL="114300" distR="114300" simplePos="0" relativeHeight="251659264" behindDoc="0" locked="0" layoutInCell="1" allowOverlap="1" wp14:anchorId="010D033A" wp14:editId="4847CCF9">
@@ -1054,6 +1056,7 @@
       <w:r>
         <w:rPr>
           <w:rStyle w:val="a4"/>
+          <w:noProof/>
         </w:rPr>
         <w:drawing>
           <wp:anchor distT="0" distB="0" distL="114300" distR="114300" simplePos="0" relativeHeight="251658240" behindDoc="0" locked="0" layoutInCell="1" allowOverlap="1" wp14:anchorId="585E2018" wp14:editId="49D63B68">
@@ -1345,118 +1348,106 @@
     </w:p>
     <w:p>
       <w:r>
-        <w:t>Values</w:t>
+        <w:t xml:space="preserve">Values </w:t>
+      </w:r>
+      <w:r>
+        <w:t>740</w:t>
+      </w:r>
+      <w:r>
+        <w:t>,</w:t>
+      </w:r>
+      <w:r>
+        <w:t xml:space="preserve"> 850</w:t>
+      </w:r>
+      <w:r>
+        <w:t xml:space="preserve">, </w:t>
+      </w:r>
+      <w:r>
+        <w:t>3</w:t>
+      </w:r>
+      <w:r>
+        <w:t>,</w:t>
+      </w:r>
+      <w:r>
+        <w:t xml:space="preserve"> 1.4</w:t>
+      </w:r>
+      <w:r>
+        <w:t>,</w:t>
+      </w:r>
+      <w:r>
+        <w:t xml:space="preserve"> 22.1</w:t>
+      </w:r>
+      <w:r>
+        <w:t>,</w:t>
+      </w:r>
+      <w:r>
+        <w:t xml:space="preserve"> 24.8</w:t>
+      </w:r>
+      <w:r>
+        <w:t>,</w:t>
+      </w:r>
+      <w:r>
+        <w:t xml:space="preserve"> 22.2</w:t>
+      </w:r>
+      <w:r>
+        <w:t>,</w:t>
+      </w:r>
+      <w:r>
+        <w:t xml:space="preserve"> 8</w:t>
+      </w:r>
+      <w:r>
+        <w:t xml:space="preserve"> and</w:t>
+      </w:r>
+      <w:r>
+        <w:t xml:space="preserve"> 7</w:t>
+      </w:r>
+      <w:r>
+        <w:t xml:space="preserve"> are outliers by the IQR method.</w:t>
+      </w:r>
+    </w:p>
+    <w:p/>
+    <w:p>
+      <w:r>
+        <w:t xml:space="preserve">So, we can state that values </w:t>
+      </w:r>
+      <w:r>
+        <w:t>740</w:t>
+      </w:r>
+      <w:r>
+        <w:t>,</w:t>
+      </w:r>
+      <w:r>
+        <w:t xml:space="preserve"> 850</w:t>
+      </w:r>
+      <w:r>
+        <w:t xml:space="preserve">, </w:t>
+      </w:r>
+      <w:r>
+        <w:t>3</w:t>
+      </w:r>
+      <w:r>
+        <w:t xml:space="preserve"> and</w:t>
+      </w:r>
+      <w:r>
+        <w:t xml:space="preserve"> 1.4</w:t>
+      </w:r>
+      <w:r>
+        <w:t xml:space="preserve"> are verified outliers.</w:t>
+      </w:r>
+      <w:r>
+        <w:t xml:space="preserve"> Potential outlier </w:t>
+      </w:r>
+      <w:r>
+        <w:t>24.8</w:t>
       </w:r>
       <w:r>
         <w:t xml:space="preserve"> </w:t>
       </w:r>
       <w:r>
-        <w:t>740</w:t>
-      </w:r>
-      <w:r>
-        <w:t>,</w:t>
-      </w:r>
-      <w:r>
-        <w:t xml:space="preserve"> 850</w:t>
-      </w:r>
-      <w:r>
-        <w:t xml:space="preserve">, </w:t>
-      </w:r>
-      <w:r>
-        <w:t>3</w:t>
-      </w:r>
-      <w:r>
-        <w:t>,</w:t>
-      </w:r>
-      <w:r>
-        <w:t xml:space="preserve"> 1.4</w:t>
-      </w:r>
-      <w:r>
-        <w:t>,</w:t>
-      </w:r>
-      <w:r>
-        <w:t xml:space="preserve"> 22.1</w:t>
-      </w:r>
-      <w:r>
-        <w:t>,</w:t>
-      </w:r>
-      <w:r>
-        <w:t xml:space="preserve"> 24.8</w:t>
-      </w:r>
-      <w:r>
-        <w:t>,</w:t>
-      </w:r>
-      <w:r>
-        <w:t xml:space="preserve"> 22.2</w:t>
-      </w:r>
-      <w:r>
-        <w:t>,</w:t>
-      </w:r>
-      <w:r>
-        <w:t xml:space="preserve"> 8</w:t>
-      </w:r>
-      <w:r>
-        <w:t xml:space="preserve"> and</w:t>
-      </w:r>
-      <w:r>
-        <w:t xml:space="preserve"> 7</w:t>
-      </w:r>
-      <w:r>
-        <w:t xml:space="preserve"> are outliers by the IQR method</w:t>
-      </w:r>
-      <w:r>
-        <w:t>.</w:t>
-      </w:r>
-    </w:p>
-    <w:p/>
-    <w:p>
-      <w:r>
-        <w:t xml:space="preserve">So, we can state that values </w:t>
-      </w:r>
-      <w:r>
-        <w:t>740</w:t>
-      </w:r>
-      <w:r>
-        <w:t>,</w:t>
-      </w:r>
-      <w:r>
-        <w:t xml:space="preserve"> 850</w:t>
-      </w:r>
-      <w:r>
-        <w:t xml:space="preserve">, </w:t>
-      </w:r>
-      <w:r>
-        <w:t>3</w:t>
-      </w:r>
-      <w:r>
-        <w:t xml:space="preserve"> and</w:t>
-      </w:r>
-      <w:r>
-        <w:t xml:space="preserve"> 1.4</w:t>
-      </w:r>
-      <w:r>
-        <w:t xml:space="preserve"> are verified outliers.</w:t>
-      </w:r>
-      <w:r>
-        <w:t xml:space="preserve"> Potential outlier </w:t>
-      </w:r>
-      <w:r>
-        <w:t>24.8</w:t>
-      </w:r>
-      <w:r>
-        <w:t xml:space="preserve"> </w:t>
-      </w:r>
-      <w:r>
         <w:t>is</w:t>
       </w:r>
       <w:r>
-        <w:t xml:space="preserve"> confirmed. </w:t>
-      </w:r>
-      <w:r>
-        <w:t>Potential outliers</w:t>
-      </w:r>
-      <w:r>
-        <w:t xml:space="preserve"> 7 and 8 are confirmed by the IQR method but not by Z-score method.</w:t>
+        <w:t xml:space="preserve"> confirmed. Potential outliers 7 and 8 are confirmed by the IQR method but not by Z-score method.</w:t>
       </w:r>
     </w:p>
     <w:p/>
@@ -1489,16 +1480,7 @@
     </w:p>
     <w:p>
       <w:r>
-        <w:t xml:space="preserve">a) </w:t>
-      </w:r>
-      <w:r>
-        <w:t>Which of the outliers detected by the numerical methods cannot be seen in the histogram and</w:t>
-      </w:r>
-      <w:r>
-        <w:t xml:space="preserve"> </w:t>
-      </w:r>
-      <w:r>
-        <w:t>in the scatter plot?</w:t>
+        <w:t>a) Which of the outliers detected by the numerical methods cannot be seen in the histogram and in the scatter plot?</w:t>
       </w:r>
       <w:r>
         <w:br/>
@@ -1508,58 +1490,107 @@
         <w:t>V</w:t>
       </w:r>
       <w:r>
-        <w:t xml:space="preserve">alues 22.1 and 22.2 </w:t>
-      </w:r>
-      <w:r>
-        <w:t>outliers detected by the IQR method</w:t>
-      </w:r>
-      <w:r>
-        <w:t xml:space="preserve"> </w:t>
-      </w:r>
-      <w:r>
-        <w:t>cannot be seen in the histogram and in the scatter plot</w:t>
-      </w:r>
-      <w:r>
-        <w:t>.</w:t>
-      </w:r>
-    </w:p>
-    <w:p>
-      <w:r>
-        <w:t xml:space="preserve">b) </w:t>
-      </w:r>
-      <w:r>
-        <w:t>Are there any outliers that can be clearly visible in the histogram or the</w:t>
-      </w:r>
-      <w:r>
-        <w:t xml:space="preserve"> </w:t>
-      </w:r>
-      <w:r>
-        <w:t>scatter plot but are not indicated by the numerical methods?</w:t>
+        <w:t>alues 22.1 and 22.2 outliers detected by the IQR method cannot be seen in the histogram and in the scatter plot.</w:t>
+      </w:r>
+    </w:p>
+    <w:p>
+      <w:r>
+        <w:rPr>
+          <w:noProof/>
+        </w:rPr>
+        <w:drawing>
+          <wp:anchor distT="0" distB="0" distL="114300" distR="114300" simplePos="0" relativeHeight="251660288" behindDoc="1" locked="0" layoutInCell="1" allowOverlap="1" wp14:anchorId="7F8C20CB" wp14:editId="1281414F">
+            <wp:simplePos x="0" y="0"/>
+            <wp:positionH relativeFrom="margin">
+              <wp:align>right</wp:align>
+            </wp:positionH>
+            <wp:positionV relativeFrom="paragraph">
+              <wp:posOffset>7904</wp:posOffset>
+            </wp:positionV>
+            <wp:extent cx="2108835" cy="2053590"/>
+            <wp:effectExtent l="0" t="0" r="5715" b="3810"/>
+            <wp:wrapTight wrapText="bothSides">
+              <wp:wrapPolygon edited="0">
+                <wp:start x="0" y="0"/>
+                <wp:lineTo x="0" y="21440"/>
+                <wp:lineTo x="21463" y="21440"/>
+                <wp:lineTo x="21463" y="0"/>
+                <wp:lineTo x="0" y="0"/>
+              </wp:wrapPolygon>
+            </wp:wrapTight>
+            <wp:docPr id="16" name="Рисунок 16"/>
+            <wp:cNvGraphicFramePr>
+              <a:graphicFrameLocks xmlns:a="http://schemas.openxmlformats.org/drawingml/2006/main" noChangeAspect="1"/>
+            </wp:cNvGraphicFramePr>
+            <a:graphic xmlns:a="http://schemas.openxmlformats.org/drawingml/2006/main">
+              <a:graphicData uri="http://schemas.openxmlformats.org/drawingml/2006/picture">
+                <pic:pic xmlns:pic="http://schemas.openxmlformats.org/drawingml/2006/picture">
+                  <pic:nvPicPr>
+                    <pic:cNvPr id="1" name=""/>
+                    <pic:cNvPicPr/>
+                  </pic:nvPicPr>
+                  <pic:blipFill>
+                    <a:blip r:embed="rId13">
+                      <a:extLst>
+                        <a:ext uri="{28A0092B-C50C-407E-A947-70E740481C1C}">
+                          <a14:useLocalDpi xmlns:a14="http://schemas.microsoft.com/office/drawing/2010/main" val="0"/>
+                        </a:ext>
+                      </a:extLst>
+                    </a:blip>
+                    <a:stretch>
+                      <a:fillRect/>
+                    </a:stretch>
+                  </pic:blipFill>
+                  <pic:spPr>
+                    <a:xfrm>
+                      <a:off x="0" y="0"/>
+                      <a:ext cx="2108835" cy="2053590"/>
+                    </a:xfrm>
+                    <a:prstGeom prst="rect">
+                      <a:avLst/>
+                    </a:prstGeom>
+                  </pic:spPr>
+                </pic:pic>
+              </a:graphicData>
+            </a:graphic>
+          </wp:anchor>
+        </w:drawing>
+      </w:r>
+    </w:p>
+    <w:p>
+      <w:r>
+        <w:t>b) Are there any outliers that can be clearly visible in the histogram or the scatter plot but are not indicated by the numerical methods?</w:t>
       </w:r>
       <w:r>
         <w:br/>
         <w:t xml:space="preserve">- </w:t>
       </w:r>
       <w:r>
-        <w:t xml:space="preserve">There is 1 value that is located at the maximum values of the range. There are no other values close to </w:t>
-      </w:r>
-      <w:r>
-        <w:t>it,</w:t>
-      </w:r>
-      <w:r>
-        <w:t xml:space="preserve"> but it is not out of the range. </w:t>
-      </w:r>
-      <w:r>
-        <w:t>So,</w:t>
-      </w:r>
-      <w:r>
-        <w:t xml:space="preserve"> this value cannot be detected by the range limits. Here we need to check </w:t>
-      </w:r>
-      <w:r>
-        <w:t>number</w:t>
-      </w:r>
-      <w:r>
-        <w:t xml:space="preserve"> of values in the radius of the validated value. This method will show us that while value is in the range it is not intersecting with other values.</w:t>
+        <w:t xml:space="preserve">There is 1 value that is located at the maximum values of the range. There are no other values close to it, but it is not out of the range. So, this value cannot be detected by the </w:t>
+      </w:r>
+      <w:r>
+        <w:t>IQR or Z-score</w:t>
+      </w:r>
+      <w:r>
+        <w:t xml:space="preserve"> methods</w:t>
+      </w:r>
+      <w:r>
+        <w:t xml:space="preserve">. </w:t>
+      </w:r>
+      <w:r>
+        <w:t>We</w:t>
+      </w:r>
+      <w:r>
+        <w:t xml:space="preserve"> need to check</w:t>
+      </w:r>
+      <w:r>
+        <w:t xml:space="preserve"> here</w:t>
+      </w:r>
+      <w:r>
+        <w:t xml:space="preserve"> number of values in the radius of the value. This method will show us that while value is in the range it is not intersecting with other values.</w:t>
+      </w:r>
+      <w:r>
+        <w:t xml:space="preserve"> So, most likely it is an outlier.</w:t>
       </w:r>
     </w:p>
     <w:p/>
@@ -1575,6 +1606,7 @@
         <w:rPr>
           <w:lang w:val="nb-NO"/>
         </w:rPr>
+        <w:lastRenderedPageBreak/>
         <w:t xml:space="preserve">Task# </w:t>
       </w:r>
       <w:r>
@@ -1600,7 +1632,6 @@
     </w:p>
     <w:p>
       <w:r>
-        <w:lastRenderedPageBreak/>
         <w:t xml:space="preserve">a) </w:t>
       </w:r>
       <w:r>
@@ -1646,10 +1677,7 @@
           </w:tcPr>
           <w:p>
             <w:r>
-              <w:t>a</w:t>
-            </w:r>
-            <w:r>
-              <w:t xml:space="preserve"> </w:t>
+              <w:t xml:space="preserve">a </w:t>
             </w:r>
           </w:p>
         </w:tc>
@@ -1659,13 +1687,7 @@
           </w:tcPr>
           <w:p>
             <w:r>
-              <w:t>e</w:t>
-            </w:r>
-            <w:r>
-              <w:t xml:space="preserve"> </w:t>
-            </w:r>
-            <w:r>
-              <w:t>without outliers</w:t>
+              <w:t>e without outliers</w:t>
             </w:r>
           </w:p>
         </w:tc>
@@ -1742,7 +1764,13 @@
           </w:tcPr>
           <w:p>
             <w:r>
-              <w:t>Standard Deviation</w:t>
+              <w:t>Me</w:t>
+            </w:r>
+            <w:r>
+              <w:t>dian</w:t>
+            </w:r>
+            <w:r>
+              <w:t xml:space="preserve"> value</w:t>
             </w:r>
           </w:p>
         </w:tc>
@@ -1752,7 +1780,7 @@
           </w:tcPr>
           <w:p>
             <w:r>
-              <w:t>118.9515</w:t>
+              <w:t>151</w:t>
             </w:r>
           </w:p>
         </w:tc>
@@ -1762,7 +1790,7 @@
           </w:tcPr>
           <w:p>
             <w:r>
-              <w:t>2.925629</w:t>
+              <w:t>15.2</w:t>
             </w:r>
           </w:p>
         </w:tc>
@@ -1772,7 +1800,7 @@
           </w:tcPr>
           <w:p>
             <w:r>
-              <w:t>106.1038</w:t>
+              <w:t>151</w:t>
             </w:r>
           </w:p>
         </w:tc>
@@ -1782,7 +1810,7 @@
           </w:tcPr>
           <w:p>
             <w:r>
-              <w:t>2.522276</w:t>
+              <w:t>15.2</w:t>
             </w:r>
           </w:p>
         </w:tc>
@@ -1791,99 +1819,86 @@
     <w:p/>
     <w:p>
       <w:r>
-        <w:drawing>
-          <wp:anchor distT="0" distB="0" distL="114300" distR="114300" simplePos="0" relativeHeight="251660288" behindDoc="1" locked="0" layoutInCell="1" allowOverlap="1" wp14:anchorId="7F8C20CB" wp14:editId="5411D258">
-            <wp:simplePos x="0" y="0"/>
-            <wp:positionH relativeFrom="margin">
-              <wp:align>right</wp:align>
-            </wp:positionH>
-            <wp:positionV relativeFrom="paragraph">
-              <wp:posOffset>4445</wp:posOffset>
-            </wp:positionV>
-            <wp:extent cx="2108835" cy="2053590"/>
-            <wp:effectExtent l="0" t="0" r="5715" b="3810"/>
-            <wp:wrapTight wrapText="bothSides">
-              <wp:wrapPolygon edited="0">
-                <wp:start x="0" y="0"/>
-                <wp:lineTo x="0" y="21440"/>
-                <wp:lineTo x="21463" y="21440"/>
-                <wp:lineTo x="21463" y="0"/>
-                <wp:lineTo x="0" y="0"/>
-              </wp:wrapPolygon>
-            </wp:wrapTight>
-            <wp:docPr id="16" name="Рисунок 16"/>
-            <wp:cNvGraphicFramePr>
-              <a:graphicFrameLocks xmlns:a="http://schemas.openxmlformats.org/drawingml/2006/main" noChangeAspect="1"/>
-            </wp:cNvGraphicFramePr>
-            <a:graphic xmlns:a="http://schemas.openxmlformats.org/drawingml/2006/main">
-              <a:graphicData uri="http://schemas.openxmlformats.org/drawingml/2006/picture">
-                <pic:pic xmlns:pic="http://schemas.openxmlformats.org/drawingml/2006/picture">
-                  <pic:nvPicPr>
-                    <pic:cNvPr id="1" name=""/>
-                    <pic:cNvPicPr/>
-                  </pic:nvPicPr>
-                  <pic:blipFill>
-                    <a:blip r:embed="rId13">
-                      <a:extLst>
-                        <a:ext uri="{28A0092B-C50C-407E-A947-70E740481C1C}">
-                          <a14:useLocalDpi xmlns:a14="http://schemas.microsoft.com/office/drawing/2010/main" val="0"/>
-                        </a:ext>
-                      </a:extLst>
-                    </a:blip>
-                    <a:stretch>
-                      <a:fillRect/>
-                    </a:stretch>
-                  </pic:blipFill>
-                  <pic:spPr>
-                    <a:xfrm>
-                      <a:off x="0" y="0"/>
-                      <a:ext cx="2108835" cy="2053590"/>
-                    </a:xfrm>
-                    <a:prstGeom prst="rect">
-                      <a:avLst/>
-                    </a:prstGeom>
-                  </pic:spPr>
-                </pic:pic>
-              </a:graphicData>
-            </a:graphic>
-          </wp:anchor>
-        </w:drawing>
-      </w:r>
-      <w:r>
-        <w:t xml:space="preserve">b) </w:t>
-      </w:r>
-      <w:r>
-        <w:t>State which measure, the mean or the median, the presence of the outliers affects</w:t>
+        <w:t>b) State which measure, the mean or the median, the presence of the outliers affects more. Try to explain why.</w:t>
+      </w:r>
+    </w:p>
+    <w:p>
+      <w:r>
+        <w:t>Mean value is influenced by about 1.7%.</w:t>
+      </w:r>
+      <w:r>
+        <w:br/>
+        <w:t>Median value is influenced by 0%.</w:t>
+      </w:r>
+    </w:p>
+    <w:p>
+      <w:r>
+        <w:t xml:space="preserve">Mean </w:t>
+      </w:r>
+      <w:r>
+        <w:t>is calculated by taking the sum of the values and dividing with the number of values in a data series.</w:t>
+      </w:r>
+      <w:r>
+        <w:br/>
+        <w:t>Removing few values from the big datasets will have small effect.</w:t>
       </w:r>
       <w:r>
         <w:t xml:space="preserve"> </w:t>
       </w:r>
       <w:r>
-        <w:t>more. Try to explain why.</w:t>
-      </w:r>
-    </w:p>
-    <w:p>
-      <w:r>
-        <w:t xml:space="preserve">Mean value is influenced by about </w:t>
-      </w:r>
-      <w:r>
-        <w:t>1.7%</w:t>
-      </w:r>
-      <w:r>
-        <w:t>.</w:t>
+        <w:t>For small datasets, the impact can be significant.</w:t>
+      </w:r>
+    </w:p>
+    <w:p>
+      <w:r>
+        <w:t>The middle most value in a data series is called the median</w:t>
+      </w:r>
+      <w:r>
+        <w:t xml:space="preserve">. </w:t>
+      </w:r>
+      <w:r>
+        <w:t>Deleting an equal number of elements from the beginning and end of the dataset will have no effect. In other situations, the impact depends on the data.</w:t>
+      </w:r>
+    </w:p>
+    <w:p>
+      <w:r>
+        <w:t>In our example, the data has a low diversity.</w:t>
+      </w:r>
+      <w:r>
+        <w:t xml:space="preserve"> </w:t>
+      </w:r>
+      <w:r>
+        <w:t xml:space="preserve">For example, </w:t>
+      </w:r>
+      <w:r>
+        <w:t>sort</w:t>
+      </w:r>
+      <w:r>
+        <w:t>ed</w:t>
+      </w:r>
+      <w:r>
+        <w:t xml:space="preserve"> `a` ha</w:t>
+      </w:r>
+      <w:r>
+        <w:t>s</w:t>
+      </w:r>
+      <w:r>
+        <w:t xml:space="preserve"> 7 values equal to </w:t>
+      </w:r>
+      <w:r>
+        <w:t>151</w:t>
+      </w:r>
+      <w:r>
+        <w:t xml:space="preserve"> in a row. As a result, removing 2 values from </w:t>
+      </w:r>
+      <w:r>
+        <w:t>one</w:t>
+      </w:r>
+      <w:r>
+        <w:t xml:space="preserve"> side of the set is not changing the median. Same for the `e`.</w:t>
       </w:r>
       <w:r>
         <w:br/>
-        <w:t xml:space="preserve">Standard Deviation is influenced by </w:t>
-      </w:r>
-      <w:r>
-        <w:t>12.7</w:t>
-      </w:r>
-      <w:r>
-        <w:t>%</w:t>
-      </w:r>
-      <w:r>
-        <w:t>.</w:t>
       </w:r>
     </w:p>
     <w:p>
@@ -1893,49 +1908,17 @@
         </w:rPr>
       </w:pPr>
       <w:r>
-        <w:t>T</w:t>
-      </w:r>
-      <w:r>
-        <w:t>he standard deviation is a measure of the amount of variation or dispersion of a set of values.</w:t>
+        <w:rPr>
+          <w:b/>
+          <w:bCs/>
+        </w:rPr>
+        <w:t>Summary:</w:t>
       </w:r>
       <w:r>
         <w:t xml:space="preserve"> </w:t>
       </w:r>
       <w:r>
-        <w:t>So,</w:t>
-      </w:r>
-      <w:r>
-        <w:t xml:space="preserve"> when we remove the outliers</w:t>
-      </w:r>
-      <w:r>
-        <w:rPr>
-          <w:lang w:val="uk-UA"/>
-        </w:rPr>
-        <w:t xml:space="preserve"> </w:t>
-      </w:r>
-      <w:r>
-        <w:t xml:space="preserve">found by methods like </w:t>
-      </w:r>
-      <w:r>
-        <w:t>IQR</w:t>
-      </w:r>
-      <w:r>
-        <w:t xml:space="preserve"> or Z-score </w:t>
-      </w:r>
-      <w:r>
-        <w:t>standard deviation</w:t>
-      </w:r>
-      <w:r>
-        <w:t xml:space="preserve"> value will</w:t>
-      </w:r>
-      <w:r>
-        <w:t xml:space="preserve"> go down.</w:t>
-      </w:r>
-      <w:r>
-        <w:rPr>
-          <w:noProof/>
-        </w:rPr>
-        <w:t xml:space="preserve"> </w:t>
+        <w:t>For the data provided in the `cars 1.csv` file, removing outliers has a larger effect on the mean.</w:t>
       </w:r>
     </w:p>
     <w:sectPr>

</xml_diff>